<commit_message>
update howto file update ignor list
</commit_message>
<xml_diff>
--- a/designs/HowToPlay.docx
+++ b/designs/HowToPlay.docx
@@ -6,9 +6,6 @@
       <w:pPr>
         <w:pStyle w:val="1"/>
         <w:jc w:val="center"/>
-        <w:rPr>
-          <w:rFonts w:hint="eastAsia"/>
-        </w:rPr>
       </w:pPr>
       <w:bookmarkStart w:id="0" w:name="_Toc521843357"/>
       <w:bookmarkStart w:id="1" w:name="_Toc521843462"/>
@@ -24,6 +21,13 @@
     <w:sdt>
       <w:sdtPr>
         <w:rPr>
+          <w:rFonts w:asciiTheme="minorHAnsi" w:eastAsiaTheme="minorEastAsia" w:hAnsiTheme="minorHAnsi" w:cstheme="minorBidi"/>
+          <w:b w:val="0"/>
+          <w:bCs w:val="0"/>
+          <w:color w:val="auto"/>
+          <w:kern w:val="2"/>
+          <w:sz w:val="24"/>
+          <w:szCs w:val="24"/>
           <w:lang w:val="zh-CN"/>
         </w:rPr>
         <w:id w:val="1888142"/>
@@ -34,13 +38,6 @@
       </w:sdtPr>
       <w:sdtEndPr>
         <w:rPr>
-          <w:rFonts w:asciiTheme="minorHAnsi" w:eastAsiaTheme="minorEastAsia" w:hAnsiTheme="minorHAnsi" w:cstheme="minorBidi"/>
-          <w:b w:val="0"/>
-          <w:bCs w:val="0"/>
-          <w:color w:val="auto"/>
-          <w:kern w:val="2"/>
-          <w:sz w:val="24"/>
-          <w:szCs w:val="24"/>
           <w:lang w:val="en-US"/>
         </w:rPr>
       </w:sdtEndPr>
@@ -3112,13 +3109,7 @@
         </w:p>
       </w:sdtContent>
     </w:sdt>
-    <w:p>
-      <w:pPr>
-        <w:rPr>
-          <w:rFonts w:hint="eastAsia"/>
-        </w:rPr>
-      </w:pPr>
-    </w:p>
+    <w:p/>
     <w:p>
       <w:pPr>
         <w:jc w:val="left"/>
@@ -3130,9 +3121,6 @@
     <w:p>
       <w:pPr>
         <w:pStyle w:val="1"/>
-        <w:rPr>
-          <w:rFonts w:hint="eastAsia"/>
-        </w:rPr>
       </w:pPr>
       <w:bookmarkStart w:id="2" w:name="_Toc521843463"/>
       <w:r>
@@ -3174,31 +3162,36 @@
     </w:p>
     <w:p>
       <w:pPr>
-        <w:pStyle w:val="2"/>
+        <w:ind w:firstLineChars="200" w:firstLine="480"/>
         <w:rPr>
           <w:rFonts w:hint="eastAsia"/>
         </w:rPr>
       </w:pPr>
+      <w:r>
+        <w:rPr>
+          <w:rFonts w:hint="eastAsia"/>
+        </w:rPr>
+        <w:t>游戏中有</w:t>
+      </w:r>
+      <w:r>
+        <w:rPr>
+          <w:rFonts w:hint="eastAsia"/>
+        </w:rPr>
+        <w:t>n</w:t>
+      </w:r>
+      <w:r>
+        <w:rPr>
+          <w:rFonts w:hint="eastAsia"/>
+        </w:rPr>
+        <w:t>种基本原材料，所有的合成都要消耗一定数量的一种或者几种原材料，如果合成失败原材料就直接被消耗掉了</w:t>
+      </w:r>
       <w:bookmarkStart w:id="4" w:name="_Toc521843465"/>
       <w:r>
         <w:rPr>
           <w:rFonts w:hint="eastAsia"/>
         </w:rPr>
-        <w:t xml:space="preserve">1.2 </w:t>
-      </w:r>
-      <w:r>
-        <w:rPr>
-          <w:rFonts w:hint="eastAsia"/>
-        </w:rPr>
-        <w:t>普通</w:t>
-      </w:r>
-      <w:r>
-        <w:rPr>
-          <w:rFonts w:hint="eastAsia"/>
-        </w:rPr>
-        <w:t>DNA</w:t>
-      </w:r>
-      <w:bookmarkEnd w:id="4"/>
+        <w:t>。</w:t>
+      </w:r>
     </w:p>
     <w:p>
       <w:pPr>
@@ -3207,18 +3200,17 @@
           <w:rFonts w:hint="eastAsia"/>
         </w:rPr>
       </w:pPr>
-      <w:bookmarkStart w:id="5" w:name="_Toc521843466"/>
-      <w:r>
-        <w:rPr>
-          <w:rFonts w:hint="eastAsia"/>
-        </w:rPr>
-        <w:t xml:space="preserve">1.3 </w:t>
-      </w:r>
-      <w:r>
-        <w:rPr>
-          <w:rFonts w:hint="eastAsia"/>
-        </w:rPr>
-        <w:t>特殊</w:t>
+      <w:r>
+        <w:rPr>
+          <w:rFonts w:hint="eastAsia"/>
+        </w:rPr>
+        <w:t xml:space="preserve">1.2 </w:t>
+      </w:r>
+      <w:r>
+        <w:rPr>
+          <w:rFonts w:hint="eastAsia"/>
+        </w:rPr>
+        <w:t>普通</w:t>
       </w:r>
       <w:r>
         <w:rPr>
@@ -3226,8 +3218,9 @@
         </w:rPr>
         <w:t>DNA</w:t>
       </w:r>
-      <w:bookmarkEnd w:id="5"/>
+      <w:bookmarkEnd w:id="4"/>
     </w:p>
+    <w:p/>
     <w:p>
       <w:pPr>
         <w:pStyle w:val="2"/>
@@ -3235,21 +3228,28 @@
           <w:rFonts w:hint="eastAsia"/>
         </w:rPr>
       </w:pPr>
-      <w:bookmarkStart w:id="6" w:name="_Toc521843467"/>
-      <w:r>
-        <w:rPr>
-          <w:rFonts w:hint="eastAsia"/>
-        </w:rPr>
-        <w:t xml:space="preserve">1.4 </w:t>
-      </w:r>
-      <w:r>
-        <w:rPr>
-          <w:rFonts w:hint="eastAsia"/>
-        </w:rPr>
-        <w:t>普通生物</w:t>
-      </w:r>
-      <w:bookmarkEnd w:id="6"/>
+      <w:bookmarkStart w:id="5" w:name="_Toc521843466"/>
+      <w:r>
+        <w:rPr>
+          <w:rFonts w:hint="eastAsia"/>
+        </w:rPr>
+        <w:t xml:space="preserve">1.3 </w:t>
+      </w:r>
+      <w:r>
+        <w:rPr>
+          <w:rFonts w:hint="eastAsia"/>
+        </w:rPr>
+        <w:t>特殊</w:t>
+      </w:r>
+      <w:r>
+        <w:rPr>
+          <w:rFonts w:hint="eastAsia"/>
+        </w:rPr>
+        <w:t>DNA</w:t>
+      </w:r>
+      <w:bookmarkEnd w:id="5"/>
     </w:p>
+    <w:p/>
     <w:p>
       <w:pPr>
         <w:pStyle w:val="2"/>
@@ -3257,6 +3257,29 @@
           <w:rFonts w:hint="eastAsia"/>
         </w:rPr>
       </w:pPr>
+      <w:bookmarkStart w:id="6" w:name="_Toc521843467"/>
+      <w:r>
+        <w:rPr>
+          <w:rFonts w:hint="eastAsia"/>
+        </w:rPr>
+        <w:t xml:space="preserve">1.4 </w:t>
+      </w:r>
+      <w:r>
+        <w:rPr>
+          <w:rFonts w:hint="eastAsia"/>
+        </w:rPr>
+        <w:t>普通生物</w:t>
+      </w:r>
+      <w:bookmarkEnd w:id="6"/>
+    </w:p>
+    <w:p/>
+    <w:p>
+      <w:pPr>
+        <w:pStyle w:val="2"/>
+        <w:rPr>
+          <w:rFonts w:hint="eastAsia"/>
+        </w:rPr>
+      </w:pPr>
       <w:bookmarkStart w:id="7" w:name="_Toc521843468"/>
       <w:r>
         <w:rPr>
@@ -3272,12 +3295,10 @@
       </w:r>
       <w:bookmarkEnd w:id="7"/>
     </w:p>
+    <w:p/>
     <w:p>
       <w:pPr>
         <w:pStyle w:val="1"/>
-        <w:rPr>
-          <w:rFonts w:hint="eastAsia"/>
-        </w:rPr>
       </w:pPr>
       <w:bookmarkStart w:id="8" w:name="_Toc521843469"/>
       <w:r>
@@ -3316,6 +3337,7 @@
       </w:r>
       <w:bookmarkEnd w:id="9"/>
     </w:p>
+    <w:p/>
     <w:p>
       <w:pPr>
         <w:pStyle w:val="2"/>
@@ -3328,6 +3350,7 @@
         <w:rPr>
           <w:rFonts w:hint="eastAsia"/>
         </w:rPr>
+        <w:lastRenderedPageBreak/>
         <w:t xml:space="preserve">2.2 </w:t>
       </w:r>
       <w:r>
@@ -3350,6 +3373,7 @@
       </w:r>
       <w:bookmarkEnd w:id="10"/>
     </w:p>
+    <w:p/>
     <w:p>
       <w:pPr>
         <w:pStyle w:val="2"/>
@@ -3384,12 +3408,10 @@
       </w:r>
       <w:bookmarkEnd w:id="11"/>
     </w:p>
+    <w:p/>
     <w:p>
       <w:pPr>
         <w:pStyle w:val="1"/>
-        <w:rPr>
-          <w:rFonts w:hint="eastAsia"/>
-        </w:rPr>
       </w:pPr>
       <w:bookmarkStart w:id="12" w:name="_Toc521843473"/>
       <w:r>
@@ -3428,6 +3450,7 @@
       </w:r>
       <w:bookmarkEnd w:id="13"/>
     </w:p>
+    <w:p/>
     <w:p>
       <w:pPr>
         <w:pStyle w:val="2"/>
@@ -3450,6 +3473,7 @@
       </w:r>
       <w:bookmarkEnd w:id="14"/>
     </w:p>
+    <w:p/>
     <w:p>
       <w:pPr>
         <w:pStyle w:val="3"/>
@@ -3462,7 +3486,6 @@
         <w:rPr>
           <w:rFonts w:hint="eastAsia"/>
         </w:rPr>
-        <w:lastRenderedPageBreak/>
         <w:t xml:space="preserve">3.2.1 </w:t>
       </w:r>
       <w:r>
@@ -3479,12 +3502,10 @@
       </w:r>
       <w:bookmarkEnd w:id="15"/>
     </w:p>
+    <w:p/>
     <w:p>
       <w:pPr>
         <w:pStyle w:val="1"/>
-        <w:rPr>
-          <w:rFonts w:hint="eastAsia"/>
-        </w:rPr>
       </w:pPr>
       <w:bookmarkStart w:id="16" w:name="_Toc521843477"/>
       <w:r>
@@ -3529,6 +3550,7 @@
       </w:r>
       <w:bookmarkEnd w:id="17"/>
     </w:p>
+    <w:p/>
     <w:p>
       <w:pPr>
         <w:pStyle w:val="3"/>
@@ -3541,6 +3563,7 @@
         <w:rPr>
           <w:rFonts w:hint="eastAsia"/>
         </w:rPr>
+        <w:lastRenderedPageBreak/>
         <w:t xml:space="preserve">4.1.1 </w:t>
       </w:r>
       <w:r>
@@ -3551,6 +3574,7 @@
       </w:r>
       <w:bookmarkEnd w:id="18"/>
     </w:p>
+    <w:p/>
     <w:p>
       <w:pPr>
         <w:pStyle w:val="3"/>
@@ -3573,12 +3597,10 @@
       </w:r>
       <w:bookmarkEnd w:id="19"/>
     </w:p>
+    <w:p/>
     <w:p>
       <w:pPr>
         <w:pStyle w:val="2"/>
-        <w:rPr>
-          <w:rFonts w:hint="eastAsia"/>
-        </w:rPr>
       </w:pPr>
       <w:bookmarkStart w:id="20" w:name="_Toc521843481"/>
       <w:r>
@@ -3629,6 +3651,7 @@
       </w:r>
       <w:bookmarkEnd w:id="21"/>
     </w:p>
+    <w:p/>
     <w:p>
       <w:pPr>
         <w:pStyle w:val="3"/>
@@ -3663,12 +3686,10 @@
       </w:r>
       <w:bookmarkEnd w:id="22"/>
     </w:p>
+    <w:p/>
     <w:p>
       <w:pPr>
         <w:pStyle w:val="2"/>
-        <w:rPr>
-          <w:rFonts w:hint="eastAsia"/>
-        </w:rPr>
       </w:pPr>
       <w:bookmarkStart w:id="23" w:name="_Toc521843484"/>
       <w:r>
@@ -3707,6 +3728,7 @@
       </w:r>
       <w:bookmarkEnd w:id="24"/>
     </w:p>
+    <w:p/>
     <w:p>
       <w:pPr>
         <w:pStyle w:val="3"/>
@@ -3729,13 +3751,8 @@
       </w:r>
       <w:bookmarkEnd w:id="25"/>
     </w:p>
-    <w:p>
-      <w:pPr>
-        <w:rPr>
-          <w:rFonts w:hint="eastAsia"/>
-        </w:rPr>
-      </w:pPr>
-    </w:p>
+    <w:p/>
+    <w:p/>
     <w:p>
       <w:pPr>
         <w:pStyle w:val="1"/>
@@ -3748,7 +3765,6 @@
         <w:rPr>
           <w:rFonts w:hint="eastAsia"/>
         </w:rPr>
-        <w:lastRenderedPageBreak/>
         <w:t>5</w:t>
       </w:r>
       <w:r>
@@ -3771,6 +3787,7 @@
       </w:r>
       <w:bookmarkEnd w:id="26"/>
     </w:p>
+    <w:p/>
     <w:p>
       <w:pPr>
         <w:pStyle w:val="1"/>
@@ -3783,6 +3800,7 @@
         <w:rPr>
           <w:rFonts w:hint="eastAsia"/>
         </w:rPr>
+        <w:lastRenderedPageBreak/>
         <w:t>6</w:t>
       </w:r>
       <w:r>
@@ -3805,6 +3823,7 @@
       </w:r>
       <w:bookmarkEnd w:id="27"/>
     </w:p>
+    <w:p/>
     <w:p>
       <w:pPr>
         <w:pStyle w:val="1"/>
@@ -3845,6 +3864,7 @@
         <w:t xml:space="preserve"> </w:t>
       </w:r>
     </w:p>
+    <w:p/>
     <w:p/>
     <w:p/>
     <w:sectPr>
@@ -3901,7 +3921,7 @@
               <w:noProof/>
               <w:lang w:val="zh-CN"/>
             </w:rPr>
-            <w:t>1</w:t>
+            <w:t>5</w:t>
           </w:r>
         </w:fldSimple>
       </w:p>
@@ -4286,6 +4306,7 @@
   <w:style w:type="character" w:default="1" w:styleId="a0">
     <w:name w:val="Default Paragraph Font"/>
     <w:uiPriority w:val="1"/>
+    <w:semiHidden/>
     <w:unhideWhenUsed/>
   </w:style>
   <w:style w:type="table" w:default="1" w:styleId="a1">
@@ -5092,7 +5113,7 @@
 </file>
 
 <file path=customXml/itemProps1.xml><?xml version="1.0" encoding="utf-8"?>
-<ds:datastoreItem xmlns:ds="http://schemas.openxmlformats.org/officeDocument/2006/customXml" ds:itemID="{88A1D116-3CF3-45D8-9638-02D721C0356E}">
+<ds:datastoreItem xmlns:ds="http://schemas.openxmlformats.org/officeDocument/2006/customXml" ds:itemID="{92BCE854-8B9A-4DD4-8C60-EAFF9B80D557}">
   <ds:schemaRefs>
     <ds:schemaRef ds:uri="http://schemas.openxmlformats.org/officeDocument/2006/bibliography"/>
   </ds:schemaRefs>

</xml_diff>